<commit_message>
Update lab by Kulik
</commit_message>
<xml_diff>
--- a/Production Organization Economics/Course 4/Semester 2/Labs/Kulik/Reports/Lab 3.docx
+++ b/Production Organization Economics/Course 4/Semester 2/Labs/Kulik/Reports/Lab 3.docx
@@ -508,27 +508,7 @@
           <w:sz w:val="28"/>
           <w:szCs w:val="28"/>
         </w:rPr>
-        <w:t xml:space="preserve">В </w:t>
-      </w:r>
-      <w:r>
-        <w:rPr>
-          <w:rFonts w:ascii="Times New Roman" w:hAnsi="Times New Roman" w:cs="Times New Roman"/>
-          <w:bCs/>
-          <w:iCs/>
-          <w:sz w:val="28"/>
-          <w:szCs w:val="28"/>
-        </w:rPr>
-        <w:t>Ассоциации CBOSS</w:t>
-      </w:r>
-      <w:r>
-        <w:rPr>
-          <w:rFonts w:ascii="Times New Roman" w:hAnsi="Times New Roman" w:cs="Times New Roman"/>
-          <w:bCs/>
-          <w:iCs/>
-          <w:sz w:val="28"/>
-          <w:szCs w:val="28"/>
-        </w:rPr>
-        <w:t xml:space="preserve"> задачей проекта была разработка на основе стандартов J2EE общесистемного ПО для перевода рабочих мест CBOSS на новую трехзвенную архитектуру. Был разработан набор стандартных компонентов и сервисов, из которых как из конструктора можно эффективно и качественно собирать прикладные подсистемы. Высокоуровневая архитектура реализовывала стандартный паттерн MVC (рисунок 1), каждый из компонентов которого имел «точки расширения» для прикладной разработки, которые на рисунке выделены красным светом. </w:t>
+        <w:t xml:space="preserve">В Ассоциации CBOSS задачей проекта была разработка на основе стандартов J2EE общесистемного ПО для перевода рабочих мест CBOSS на новую трехзвенную архитектуру. Был разработан набор стандартных компонентов и сервисов, из которых как из конструктора можно эффективно и качественно собирать прикладные подсистемы. Высокоуровневая архитектура реализовывала стандартный паттерн MVC (рисунок 1), каждый из компонентов которого имел «точки расширения» для прикладной разработки, которые на рисунке выделены красным светом. </w:t>
       </w:r>
     </w:p>
     <w:p>
@@ -583,31 +563,7 @@
           <w:szCs w:val="28"/>
           <w:lang w:val="ru-RU"/>
         </w:rPr>
-        <w:t>пользовательский экран (</w:t>
-      </w:r>
-      <w:proofErr w:type="spellStart"/>
-      <w:r>
-        <w:rPr>
-          <w:rFonts w:ascii="Times New Roman" w:hAnsi="Times New Roman" w:cs="Times New Roman"/>
-          <w:bCs/>
-          <w:iCs/>
-          <w:sz w:val="28"/>
-          <w:szCs w:val="28"/>
-          <w:lang w:val="ru-RU"/>
-        </w:rPr>
-        <w:t>UIForm</w:t>
-      </w:r>
-      <w:proofErr w:type="spellEnd"/>
-      <w:r>
-        <w:rPr>
-          <w:rFonts w:ascii="Times New Roman" w:hAnsi="Times New Roman" w:cs="Times New Roman"/>
-          <w:bCs/>
-          <w:iCs/>
-          <w:sz w:val="28"/>
-          <w:szCs w:val="28"/>
-          <w:lang w:val="ru-RU"/>
-        </w:rPr>
-        <w:t xml:space="preserve">), который собирался из готовых визуальных компонентов; </w:t>
+        <w:t xml:space="preserve">пользовательский экран (UIForm), который собирался из готовых визуальных компонентов; </w:t>
       </w:r>
     </w:p>
     <w:p>
@@ -638,31 +594,7 @@
           <w:szCs w:val="28"/>
           <w:lang w:val="ru-RU"/>
         </w:rPr>
-        <w:t>обработчики (</w:t>
-      </w:r>
-      <w:proofErr w:type="spellStart"/>
-      <w:r>
-        <w:rPr>
-          <w:rFonts w:ascii="Times New Roman" w:hAnsi="Times New Roman" w:cs="Times New Roman"/>
-          <w:bCs/>
-          <w:iCs/>
-          <w:sz w:val="28"/>
-          <w:szCs w:val="28"/>
-          <w:lang w:val="ru-RU"/>
-        </w:rPr>
-        <w:t>Action</w:t>
-      </w:r>
-      <w:proofErr w:type="spellEnd"/>
-      <w:r>
-        <w:rPr>
-          <w:rFonts w:ascii="Times New Roman" w:hAnsi="Times New Roman" w:cs="Times New Roman"/>
-          <w:bCs/>
-          <w:iCs/>
-          <w:sz w:val="28"/>
-          <w:szCs w:val="28"/>
-          <w:lang w:val="ru-RU"/>
-        </w:rPr>
-        <w:t xml:space="preserve">), которые обрабатывали на сервере приложений </w:t>
+        <w:t xml:space="preserve">обработчики (Action), которые обрабатывали на сервере приложений </w:t>
       </w:r>
     </w:p>
     <w:p>
@@ -724,31 +656,7 @@
           <w:szCs w:val="28"/>
           <w:lang w:val="ru-RU"/>
         </w:rPr>
-        <w:t>объекты (</w:t>
-      </w:r>
-      <w:proofErr w:type="spellStart"/>
-      <w:r>
-        <w:rPr>
-          <w:rFonts w:ascii="Times New Roman" w:hAnsi="Times New Roman" w:cs="Times New Roman"/>
-          <w:bCs/>
-          <w:iCs/>
-          <w:sz w:val="28"/>
-          <w:szCs w:val="28"/>
-          <w:lang w:val="ru-RU"/>
-        </w:rPr>
-        <w:t>BusinessObj</w:t>
-      </w:r>
-      <w:proofErr w:type="spellEnd"/>
-      <w:r>
-        <w:rPr>
-          <w:rFonts w:ascii="Times New Roman" w:hAnsi="Times New Roman" w:cs="Times New Roman"/>
-          <w:bCs/>
-          <w:iCs/>
-          <w:sz w:val="28"/>
-          <w:szCs w:val="28"/>
-          <w:lang w:val="ru-RU"/>
-        </w:rPr>
-        <w:t>), которые моделировали прикладную область и к которым обращались обработчики событий.</w:t>
+        <w:t>объекты (BusinessObj), которые моделировали прикладную область и к которым обращались обработчики событий.</w:t>
       </w:r>
     </w:p>
     <w:p>
@@ -1091,27 +999,15 @@
           <w:szCs w:val="28"/>
         </w:rPr>
       </w:pPr>
-      <w:proofErr w:type="spellStart"/>
-      <w:r>
-        <w:rPr>
-          <w:rFonts w:ascii="Times New Roman" w:hAnsi="Times New Roman" w:cs="Times New Roman"/>
-          <w:bCs/>
-          <w:iCs/>
-          <w:sz w:val="28"/>
-          <w:szCs w:val="28"/>
-        </w:rPr>
-        <w:t>KAct</w:t>
-      </w:r>
-      <w:proofErr w:type="spellEnd"/>
-      <w:r>
-        <w:rPr>
-          <w:rFonts w:ascii="Times New Roman" w:hAnsi="Times New Roman" w:cs="Times New Roman"/>
-          <w:bCs/>
-          <w:iCs/>
-          <w:sz w:val="28"/>
-          <w:szCs w:val="28"/>
-        </w:rPr>
-        <w:t xml:space="preserve"> — количество обработчиков событий; </w:t>
+      <w:r>
+        <w:rPr>
+          <w:rFonts w:ascii="Times New Roman" w:hAnsi="Times New Roman" w:cs="Times New Roman"/>
+          <w:bCs/>
+          <w:iCs/>
+          <w:sz w:val="28"/>
+          <w:szCs w:val="28"/>
+        </w:rPr>
+        <w:t xml:space="preserve">KAct — количество обработчиков событий; </w:t>
       </w:r>
     </w:p>
     <w:p>
@@ -1183,19 +1079,7 @@
           <w:sz w:val="28"/>
           <w:szCs w:val="28"/>
         </w:rPr>
-        <w:t>Новое разрабатываемое приложение содержит 20 пользовательских экранов, 60 обработчиков событий, 16 новых бизнес-объектов и 40 новых бизнес-методов, которые необходимо добави</w:t>
-      </w:r>
-      <w:bookmarkStart w:id="0" w:name="_GoBack"/>
-      <w:bookmarkEnd w:id="0"/>
-      <w:r>
-        <w:rPr>
-          <w:rFonts w:ascii="Times New Roman" w:hAnsi="Times New Roman" w:cs="Times New Roman"/>
-          <w:bCs/>
-          <w:iCs/>
-          <w:sz w:val="28"/>
-          <w:szCs w:val="28"/>
-        </w:rPr>
-        <w:t xml:space="preserve">ть, как в новые, так и в </w:t>
+        <w:t xml:space="preserve">Новое разрабатываемое приложение содержит 20 пользовательских экранов, 60 обработчиков событий, 16 новых бизнес-объектов и 40 новых бизнес-методов, которые необходимо добавить, как в новые, так и в </w:t>
       </w:r>
       <w:r>
         <w:rPr>
@@ -1388,12 +1272,15 @@
           <m:t>=7</m:t>
         </m:r>
         <m:r>
+          <m:rPr>
+            <m:sty m:val="p"/>
+          </m:rPr>
           <w:rPr>
             <w:rFonts w:ascii="Cambria Math" w:hAnsi="Cambria Math" w:cs="Times New Roman"/>
             <w:sz w:val="28"/>
             <w:szCs w:val="28"/>
           </w:rPr>
-          <m:t xml:space="preserve"> чел.*</m:t>
+          <m:t>,5</m:t>
         </m:r>
         <m:r>
           <w:rPr>
@@ -1401,15 +1288,7 @@
             <w:sz w:val="28"/>
             <w:szCs w:val="28"/>
           </w:rPr>
-          <m:t xml:space="preserve"> </m:t>
-        </m:r>
-        <m:r>
-          <w:rPr>
-            <w:rFonts w:ascii="Cambria Math" w:hAnsi="Cambria Math" w:cs="Times New Roman"/>
-            <w:sz w:val="28"/>
-            <w:szCs w:val="28"/>
-          </w:rPr>
-          <m:t>час</m:t>
+          <m:t xml:space="preserve"> чел.* час</m:t>
         </m:r>
       </m:oMath>
       <w:r>
@@ -1521,7 +1400,15 @@
                     <w:sz w:val="28"/>
                     <w:szCs w:val="28"/>
                   </w:rPr>
-                  <m:t>4-2</m:t>
+                  <m:t>20</m:t>
+                </m:r>
+                <m:r>
+                  <w:rPr>
+                    <w:rFonts w:ascii="Cambria Math" w:hAnsi="Cambria Math" w:cs="Times New Roman"/>
+                    <w:sz w:val="28"/>
+                    <w:szCs w:val="28"/>
+                  </w:rPr>
+                  <m:t>-2</m:t>
                 </m:r>
               </m:e>
             </m:d>
@@ -1533,7 +1420,7 @@
                 <w:sz w:val="28"/>
                 <w:szCs w:val="28"/>
               </w:rPr>
-              <m:t>6</m:t>
+              <m:t>4</m:t>
             </m:r>
           </m:den>
         </m:f>
@@ -1543,7 +1430,7 @@
             <w:sz w:val="28"/>
             <w:szCs w:val="28"/>
           </w:rPr>
-          <m:t>=0.33 чел.*</m:t>
+          <m:t>=</m:t>
         </m:r>
         <m:r>
           <w:rPr>
@@ -1551,7 +1438,7 @@
             <w:sz w:val="28"/>
             <w:szCs w:val="28"/>
           </w:rPr>
-          <m:t xml:space="preserve"> </m:t>
+          <m:t>4</m:t>
         </m:r>
         <m:r>
           <w:rPr>
@@ -1559,7 +1446,23 @@
             <w:sz w:val="28"/>
             <w:szCs w:val="28"/>
           </w:rPr>
-          <m:t>час</m:t>
+          <m:t>,</m:t>
+        </m:r>
+        <m:r>
+          <w:rPr>
+            <w:rFonts w:ascii="Cambria Math" w:hAnsi="Cambria Math" w:cs="Times New Roman"/>
+            <w:sz w:val="28"/>
+            <w:szCs w:val="28"/>
+          </w:rPr>
+          <m:t>5</m:t>
+        </m:r>
+        <m:r>
+          <w:rPr>
+            <w:rFonts w:ascii="Cambria Math" w:hAnsi="Cambria Math" w:cs="Times New Roman"/>
+            <w:sz w:val="28"/>
+            <w:szCs w:val="28"/>
+          </w:rPr>
+          <m:t xml:space="preserve"> чел.* час</m:t>
         </m:r>
       </m:oMath>
       <w:r>
@@ -1677,32 +1580,16 @@
               </w:rPr>
               <m:t>4</m:t>
             </m:r>
-            <m:r>
-              <m:rPr>
-                <m:nor/>
-              </m:rPr>
-              <w:rPr>
-                <w:rFonts w:ascii="Times New Roman" w:hAnsi="Times New Roman" w:cs="Times New Roman"/>
-                <w:bCs/>
-                <w:iCs/>
-                <w:sz w:val="28"/>
-                <w:szCs w:val="28"/>
-              </w:rPr>
-              <m:t xml:space="preserve"> =</m:t>
-            </m:r>
-            <m:r>
-              <m:rPr>
-                <m:sty m:val="p"/>
-              </m:rPr>
-              <w:rPr>
-                <w:rFonts w:ascii="Cambria Math" w:hAnsi="Cambria Math" w:cs="Times New Roman"/>
-                <w:sz w:val="28"/>
-                <w:szCs w:val="28"/>
-              </w:rPr>
-              <m:t>13</m:t>
-            </m:r>
           </m:den>
         </m:f>
+        <m:r>
+          <w:rPr>
+            <w:rFonts w:ascii="Cambria Math" w:hAnsi="Cambria Math" w:cs="Times New Roman"/>
+            <w:sz w:val="28"/>
+            <w:szCs w:val="28"/>
+          </w:rPr>
+          <m:t xml:space="preserve">=13 </m:t>
+        </m:r>
         <m:r>
           <w:rPr>
             <w:rFonts w:ascii="Cambria Math" w:hAnsi="Cambria Math" w:cs="Times New Roman"/>
@@ -1821,7 +1708,15 @@
                     <w:sz w:val="28"/>
                     <w:szCs w:val="28"/>
                   </w:rPr>
-                  <m:t>8-4</m:t>
+                  <m:t>32</m:t>
+                </m:r>
+                <m:r>
+                  <w:rPr>
+                    <w:rFonts w:ascii="Cambria Math" w:hAnsi="Cambria Math" w:cs="Times New Roman"/>
+                    <w:sz w:val="28"/>
+                    <w:szCs w:val="28"/>
+                  </w:rPr>
+                  <m:t>-4</m:t>
                 </m:r>
               </m:e>
             </m:d>
@@ -1833,7 +1728,7 @@
                 <w:sz w:val="28"/>
                 <w:szCs w:val="28"/>
               </w:rPr>
-              <m:t>6</m:t>
+              <m:t>4</m:t>
             </m:r>
           </m:den>
         </m:f>
@@ -1843,7 +1738,7 @@
             <w:sz w:val="28"/>
             <w:szCs w:val="28"/>
           </w:rPr>
-          <m:t>=0.67 чел.*</m:t>
+          <m:t>=</m:t>
         </m:r>
         <m:r>
           <w:rPr>
@@ -1851,7 +1746,7 @@
             <w:sz w:val="28"/>
             <w:szCs w:val="28"/>
           </w:rPr>
-          <m:t xml:space="preserve"> </m:t>
+          <m:t>7</m:t>
         </m:r>
         <m:r>
           <w:rPr>
@@ -1859,7 +1754,7 @@
             <w:sz w:val="28"/>
             <w:szCs w:val="28"/>
           </w:rPr>
-          <m:t>час</m:t>
+          <m:t xml:space="preserve"> чел.* час</m:t>
         </m:r>
       </m:oMath>
       <w:r>
@@ -1985,23 +1880,7 @@
             <w:sz w:val="28"/>
             <w:szCs w:val="28"/>
           </w:rPr>
-          <m:t>=4 чел.*</m:t>
-        </m:r>
-        <m:r>
-          <w:rPr>
-            <w:rFonts w:ascii="Cambria Math" w:hAnsi="Cambria Math" w:cs="Times New Roman"/>
-            <w:sz w:val="28"/>
-            <w:szCs w:val="28"/>
-          </w:rPr>
-          <m:t xml:space="preserve"> </m:t>
-        </m:r>
-        <m:r>
-          <w:rPr>
-            <w:rFonts w:ascii="Cambria Math" w:hAnsi="Cambria Math" w:cs="Times New Roman"/>
-            <w:sz w:val="28"/>
-            <w:szCs w:val="28"/>
-          </w:rPr>
-          <m:t>час</m:t>
+          <m:t>=4 чел.* час</m:t>
         </m:r>
       </m:oMath>
       <w:r>
@@ -2113,7 +1992,15 @@
                     <w:sz w:val="28"/>
                     <w:szCs w:val="28"/>
                   </w:rPr>
-                  <m:t>3-2</m:t>
+                  <m:t>8</m:t>
+                </m:r>
+                <m:r>
+                  <w:rPr>
+                    <w:rFonts w:ascii="Cambria Math" w:hAnsi="Cambria Math" w:cs="Times New Roman"/>
+                    <w:sz w:val="28"/>
+                    <w:szCs w:val="28"/>
+                  </w:rPr>
+                  <m:t>-2</m:t>
                 </m:r>
               </m:e>
             </m:d>
@@ -2125,7 +2012,7 @@
                 <w:sz w:val="28"/>
                 <w:szCs w:val="28"/>
               </w:rPr>
-              <m:t>6</m:t>
+              <m:t>4</m:t>
             </m:r>
           </m:den>
         </m:f>
@@ -2135,7 +2022,7 @@
             <w:sz w:val="28"/>
             <w:szCs w:val="28"/>
           </w:rPr>
-          <m:t>=0.17 чел.*</m:t>
+          <m:t>=</m:t>
         </m:r>
         <m:r>
           <w:rPr>
@@ -2143,7 +2030,7 @@
             <w:sz w:val="28"/>
             <w:szCs w:val="28"/>
           </w:rPr>
-          <m:t xml:space="preserve"> </m:t>
+          <m:t>1</m:t>
         </m:r>
         <m:r>
           <w:rPr>
@@ -2151,7 +2038,23 @@
             <w:sz w:val="28"/>
             <w:szCs w:val="28"/>
           </w:rPr>
-          <m:t>час</m:t>
+          <m:t>,</m:t>
+        </m:r>
+        <m:r>
+          <w:rPr>
+            <w:rFonts w:ascii="Cambria Math" w:hAnsi="Cambria Math" w:cs="Times New Roman"/>
+            <w:sz w:val="28"/>
+            <w:szCs w:val="28"/>
+          </w:rPr>
+          <m:t>5</m:t>
+        </m:r>
+        <m:r>
+          <w:rPr>
+            <w:rFonts w:ascii="Cambria Math" w:hAnsi="Cambria Math" w:cs="Times New Roman"/>
+            <w:sz w:val="28"/>
+            <w:szCs w:val="28"/>
+          </w:rPr>
+          <m:t xml:space="preserve"> чел.* час</m:t>
         </m:r>
       </m:oMath>
       <w:r>
@@ -2277,23 +2180,7 @@
             <w:sz w:val="28"/>
             <w:szCs w:val="28"/>
           </w:rPr>
-          <m:t>=10 чел.*</m:t>
-        </m:r>
-        <m:r>
-          <w:rPr>
-            <w:rFonts w:ascii="Cambria Math" w:hAnsi="Cambria Math" w:cs="Times New Roman"/>
-            <w:sz w:val="28"/>
-            <w:szCs w:val="28"/>
-          </w:rPr>
-          <m:t xml:space="preserve"> </m:t>
-        </m:r>
-        <m:r>
-          <w:rPr>
-            <w:rFonts w:ascii="Cambria Math" w:hAnsi="Cambria Math" w:cs="Times New Roman"/>
-            <w:sz w:val="28"/>
-            <w:szCs w:val="28"/>
-          </w:rPr>
-          <m:t>час</m:t>
+          <m:t>=10 чел.* час</m:t>
         </m:r>
       </m:oMath>
       <w:r>
@@ -2405,6 +2292,14 @@
                     <w:sz w:val="28"/>
                     <w:szCs w:val="28"/>
                   </w:rPr>
+                  <m:t>2</m:t>
+                </m:r>
+                <m:r>
+                  <w:rPr>
+                    <w:rFonts w:ascii="Cambria Math" w:hAnsi="Cambria Math" w:cs="Times New Roman"/>
+                    <w:sz w:val="28"/>
+                    <w:szCs w:val="28"/>
+                  </w:rPr>
                   <m:t>6-2</m:t>
                 </m:r>
               </m:e>
@@ -2417,7 +2312,7 @@
                 <w:sz w:val="28"/>
                 <w:szCs w:val="28"/>
               </w:rPr>
-              <m:t>6</m:t>
+              <m:t>4</m:t>
             </m:r>
           </m:den>
         </m:f>
@@ -2427,7 +2322,7 @@
             <w:sz w:val="28"/>
             <w:szCs w:val="28"/>
           </w:rPr>
-          <m:t>=0.67 чел.*</m:t>
+          <m:t>=</m:t>
         </m:r>
         <m:r>
           <w:rPr>
@@ -2435,7 +2330,7 @@
             <w:sz w:val="28"/>
             <w:szCs w:val="28"/>
           </w:rPr>
-          <m:t xml:space="preserve"> </m:t>
+          <m:t>6</m:t>
         </m:r>
         <m:r>
           <w:rPr>
@@ -2443,7 +2338,7 @@
             <w:sz w:val="28"/>
             <w:szCs w:val="28"/>
           </w:rPr>
-          <m:t>час</m:t>
+          <m:t xml:space="preserve"> чел.* час</m:t>
         </m:r>
       </m:oMath>
       <w:r>
@@ -2501,7 +2396,39 @@
             <w:sz w:val="28"/>
             <w:szCs w:val="28"/>
           </w:rPr>
-          <m:t>Т=20*7+60*13+16*4+40*10=1384 чел.* час</m:t>
+          <m:t>Т=20*7</m:t>
+        </m:r>
+        <m:r>
+          <w:rPr>
+            <w:rFonts w:ascii="Cambria Math" w:hAnsi="Cambria Math" w:cs="Times New Roman"/>
+            <w:sz w:val="28"/>
+            <w:szCs w:val="28"/>
+          </w:rPr>
+          <m:t>,5</m:t>
+        </m:r>
+        <m:r>
+          <w:rPr>
+            <w:rFonts w:ascii="Cambria Math" w:hAnsi="Cambria Math" w:cs="Times New Roman"/>
+            <w:sz w:val="28"/>
+            <w:szCs w:val="28"/>
+          </w:rPr>
+          <m:t>+60*13+16*4+40*10=13</m:t>
+        </m:r>
+        <m:r>
+          <w:rPr>
+            <w:rFonts w:ascii="Cambria Math" w:hAnsi="Cambria Math" w:cs="Times New Roman"/>
+            <w:sz w:val="28"/>
+            <w:szCs w:val="28"/>
+          </w:rPr>
+          <m:t>9</m:t>
+        </m:r>
+        <m:r>
+          <w:rPr>
+            <w:rFonts w:ascii="Cambria Math" w:hAnsi="Cambria Math" w:cs="Times New Roman"/>
+            <w:sz w:val="28"/>
+            <w:szCs w:val="28"/>
+          </w:rPr>
+          <m:t>4 чел.* час</m:t>
         </m:r>
       </m:oMath>
       <w:r>
@@ -2559,8 +2486,177 @@
                 <w:sz w:val="28"/>
                 <w:szCs w:val="28"/>
               </w:rPr>
-              <m:t>20*0.33+60*0.67+16*0.17+40*0.67</m:t>
+              <m:t>20*</m:t>
             </m:r>
+            <m:sSup>
+              <m:sSupPr>
+                <m:ctrlPr>
+                  <w:rPr>
+                    <w:rFonts w:ascii="Cambria Math" w:hAnsi="Cambria Math" w:cs="Times New Roman"/>
+                    <w:i/>
+                    <w:sz w:val="28"/>
+                    <w:szCs w:val="28"/>
+                    <w:lang w:val="en-US"/>
+                  </w:rPr>
+                </m:ctrlPr>
+              </m:sSupPr>
+              <m:e>
+                <m:r>
+                  <w:rPr>
+                    <w:rFonts w:ascii="Cambria Math" w:hAnsi="Cambria Math" w:cs="Times New Roman"/>
+                    <w:sz w:val="28"/>
+                    <w:szCs w:val="28"/>
+                  </w:rPr>
+                  <m:t>4,5</m:t>
+                </m:r>
+                <m:ctrlPr>
+                  <w:rPr>
+                    <w:rFonts w:ascii="Cambria Math" w:hAnsi="Cambria Math" w:cs="Times New Roman"/>
+                    <w:i/>
+                    <w:sz w:val="28"/>
+                    <w:szCs w:val="28"/>
+                  </w:rPr>
+                </m:ctrlPr>
+              </m:e>
+              <m:sup>
+                <m:r>
+                  <w:rPr>
+                    <w:rFonts w:ascii="Cambria Math" w:hAnsi="Cambria Math" w:cs="Times New Roman"/>
+                    <w:sz w:val="28"/>
+                    <w:szCs w:val="28"/>
+                  </w:rPr>
+                  <m:t>2</m:t>
+                </m:r>
+              </m:sup>
+            </m:sSup>
+            <m:r>
+              <w:rPr>
+                <w:rFonts w:ascii="Cambria Math" w:hAnsi="Cambria Math" w:cs="Times New Roman"/>
+                <w:sz w:val="28"/>
+                <w:szCs w:val="28"/>
+              </w:rPr>
+              <m:t>+60*</m:t>
+            </m:r>
+            <m:sSup>
+              <m:sSupPr>
+                <m:ctrlPr>
+                  <w:rPr>
+                    <w:rFonts w:ascii="Cambria Math" w:hAnsi="Cambria Math" w:cs="Times New Roman"/>
+                    <w:i/>
+                    <w:sz w:val="28"/>
+                    <w:szCs w:val="28"/>
+                  </w:rPr>
+                </m:ctrlPr>
+              </m:sSupPr>
+              <m:e>
+                <m:r>
+                  <w:rPr>
+                    <w:rFonts w:ascii="Cambria Math" w:hAnsi="Cambria Math" w:cs="Times New Roman"/>
+                    <w:sz w:val="28"/>
+                    <w:szCs w:val="28"/>
+                  </w:rPr>
+                  <m:t>7</m:t>
+                </m:r>
+              </m:e>
+              <m:sup>
+                <m:r>
+                  <w:rPr>
+                    <w:rFonts w:ascii="Cambria Math" w:hAnsi="Cambria Math" w:cs="Times New Roman"/>
+                    <w:sz w:val="28"/>
+                    <w:szCs w:val="28"/>
+                  </w:rPr>
+                  <m:t>2</m:t>
+                </m:r>
+              </m:sup>
+            </m:sSup>
+            <m:r>
+              <w:rPr>
+                <w:rFonts w:ascii="Cambria Math" w:hAnsi="Cambria Math" w:cs="Times New Roman"/>
+                <w:sz w:val="28"/>
+                <w:szCs w:val="28"/>
+              </w:rPr>
+              <m:t>+16*</m:t>
+            </m:r>
+            <m:sSup>
+              <m:sSupPr>
+                <m:ctrlPr>
+                  <w:rPr>
+                    <w:rFonts w:ascii="Cambria Math" w:hAnsi="Cambria Math" w:cs="Times New Roman"/>
+                    <w:i/>
+                    <w:sz w:val="28"/>
+                    <w:szCs w:val="28"/>
+                  </w:rPr>
+                </m:ctrlPr>
+              </m:sSupPr>
+              <m:e>
+                <m:r>
+                  <w:rPr>
+                    <w:rFonts w:ascii="Cambria Math" w:hAnsi="Cambria Math" w:cs="Times New Roman"/>
+                    <w:sz w:val="28"/>
+                    <w:szCs w:val="28"/>
+                  </w:rPr>
+                  <m:t>1,5</m:t>
+                </m:r>
+              </m:e>
+              <m:sup>
+                <m:r>
+                  <w:rPr>
+                    <w:rFonts w:ascii="Cambria Math" w:hAnsi="Cambria Math" w:cs="Times New Roman"/>
+                    <w:sz w:val="28"/>
+                    <w:szCs w:val="28"/>
+                  </w:rPr>
+                  <m:t>2</m:t>
+                </m:r>
+              </m:sup>
+            </m:sSup>
+            <m:r>
+              <w:rPr>
+                <w:rFonts w:ascii="Cambria Math" w:hAnsi="Cambria Math" w:cs="Times New Roman"/>
+                <w:sz w:val="28"/>
+                <w:szCs w:val="28"/>
+              </w:rPr>
+              <m:t>+40*</m:t>
+            </m:r>
+            <m:r>
+              <w:rPr>
+                <w:rFonts w:ascii="Cambria Math" w:hAnsi="Cambria Math" w:cs="Times New Roman"/>
+                <w:sz w:val="28"/>
+                <w:szCs w:val="28"/>
+              </w:rPr>
+              <m:t xml:space="preserve"> </m:t>
+            </m:r>
+            <m:sSup>
+              <m:sSupPr>
+                <m:ctrlPr>
+                  <w:rPr>
+                    <w:rFonts w:ascii="Cambria Math" w:hAnsi="Cambria Math" w:cs="Times New Roman"/>
+                    <w:i/>
+                    <w:sz w:val="28"/>
+                    <w:szCs w:val="28"/>
+                  </w:rPr>
+                </m:ctrlPr>
+              </m:sSupPr>
+              <m:e>
+                <m:r>
+                  <w:rPr>
+                    <w:rFonts w:ascii="Cambria Math" w:hAnsi="Cambria Math" w:cs="Times New Roman"/>
+                    <w:sz w:val="28"/>
+                    <w:szCs w:val="28"/>
+                  </w:rPr>
+                  <m:t>6</m:t>
+                </m:r>
+              </m:e>
+              <m:sup>
+                <m:r>
+                  <w:rPr>
+                    <w:rFonts w:ascii="Cambria Math" w:hAnsi="Cambria Math" w:cs="Times New Roman"/>
+                    <w:sz w:val="28"/>
+                    <w:szCs w:val="28"/>
+                  </w:rPr>
+                  <m:t>2</m:t>
+                </m:r>
+              </m:sup>
+            </m:sSup>
           </m:e>
         </m:rad>
         <m:r>
@@ -2569,7 +2665,23 @@
             <w:sz w:val="28"/>
             <w:szCs w:val="28"/>
           </w:rPr>
-          <m:t>=8.74 чел.* час</m:t>
+          <m:t>=</m:t>
+        </m:r>
+        <m:r>
+          <w:rPr>
+            <w:rFonts w:ascii="Cambria Math" w:hAnsi="Cambria Math" w:cs="Times New Roman"/>
+            <w:sz w:val="28"/>
+            <w:szCs w:val="28"/>
+          </w:rPr>
+          <m:t>69,43</m:t>
+        </m:r>
+        <m:r>
+          <w:rPr>
+            <w:rFonts w:ascii="Cambria Math" w:hAnsi="Cambria Math" w:cs="Times New Roman"/>
+            <w:sz w:val="28"/>
+            <w:szCs w:val="28"/>
+          </w:rPr>
+          <m:t> чел.* час</m:t>
         </m:r>
       </m:oMath>
       <w:r>
@@ -2658,7 +2770,55 @@
             <w:sz w:val="28"/>
             <w:szCs w:val="28"/>
           </w:rPr>
-          <m:t>=1384+2*8.74=1401.48 чел.* час</m:t>
+          <m:t>=13</m:t>
+        </m:r>
+        <m:r>
+          <w:rPr>
+            <w:rFonts w:ascii="Cambria Math" w:hAnsi="Cambria Math" w:cs="Times New Roman"/>
+            <w:sz w:val="28"/>
+            <w:szCs w:val="28"/>
+          </w:rPr>
+          <m:t>9</m:t>
+        </m:r>
+        <m:r>
+          <w:rPr>
+            <w:rFonts w:ascii="Cambria Math" w:hAnsi="Cambria Math" w:cs="Times New Roman"/>
+            <w:sz w:val="28"/>
+            <w:szCs w:val="28"/>
+          </w:rPr>
+          <m:t>4+2*</m:t>
+        </m:r>
+        <m:r>
+          <w:rPr>
+            <w:rFonts w:ascii="Cambria Math" w:hAnsi="Cambria Math" w:cs="Times New Roman"/>
+            <w:sz w:val="28"/>
+            <w:szCs w:val="28"/>
+          </w:rPr>
+          <m:t>69,43</m:t>
+        </m:r>
+        <m:r>
+          <w:rPr>
+            <w:rFonts w:ascii="Cambria Math" w:hAnsi="Cambria Math" w:cs="Times New Roman"/>
+            <w:sz w:val="28"/>
+            <w:szCs w:val="28"/>
+          </w:rPr>
+          <m:t>=1</m:t>
+        </m:r>
+        <m:r>
+          <w:rPr>
+            <w:rFonts w:ascii="Cambria Math" w:hAnsi="Cambria Math" w:cs="Times New Roman"/>
+            <w:sz w:val="28"/>
+            <w:szCs w:val="28"/>
+          </w:rPr>
+          <m:t>532,86</m:t>
+        </m:r>
+        <m:r>
+          <w:rPr>
+            <w:rFonts w:ascii="Cambria Math" w:hAnsi="Cambria Math" w:cs="Times New Roman"/>
+            <w:sz w:val="28"/>
+            <w:szCs w:val="28"/>
+          </w:rPr>
+          <m:t xml:space="preserve"> чел.* час</m:t>
         </m:r>
       </m:oMath>
       <w:r>
@@ -2752,16 +2912,25 @@
           <w:sz w:val="28"/>
           <w:szCs w:val="28"/>
         </w:rPr>
-        <w:t>5605.92 чел.</w:t>
-      </w:r>
-      <w:r>
-        <w:rPr>
-          <w:rFonts w:ascii="Times New Roman" w:hAnsi="Times New Roman" w:cs="Times New Roman"/>
-          <w:bCs/>
-          <w:iCs/>
-          <w:sz w:val="28"/>
-          <w:szCs w:val="28"/>
-          <w:lang w:val="en-US"/>
+        <w:t>6131,44</w:t>
+      </w:r>
+      <w:r>
+        <w:rPr>
+          <w:rFonts w:ascii="Times New Roman" w:hAnsi="Times New Roman" w:cs="Times New Roman"/>
+          <w:bCs/>
+          <w:iCs/>
+          <w:sz w:val="28"/>
+          <w:szCs w:val="28"/>
+        </w:rPr>
+        <w:t xml:space="preserve"> чел.</w:t>
+      </w:r>
+      <w:r>
+        <w:rPr>
+          <w:rFonts w:ascii="Times New Roman" w:hAnsi="Times New Roman" w:cs="Times New Roman"/>
+          <w:bCs/>
+          <w:iCs/>
+          <w:sz w:val="28"/>
+          <w:szCs w:val="28"/>
         </w:rPr>
         <w:t xml:space="preserve"> </w:t>
       </w:r>
@@ -2782,7 +2951,6 @@
           <w:iCs/>
           <w:sz w:val="28"/>
           <w:szCs w:val="28"/>
-          <w:lang w:val="en-US"/>
         </w:rPr>
         <w:t xml:space="preserve"> </w:t>
       </w:r>
@@ -2848,7 +3016,7 @@
           <w:sz w:val="28"/>
           <w:szCs w:val="28"/>
         </w:rPr>
-        <w:t>5605.92</w:t>
+        <w:t>6131,44</w:t>
       </w:r>
       <w:r>
         <w:rPr>
@@ -2868,18 +3036,37 @@
           <w:sz w:val="28"/>
           <w:szCs w:val="28"/>
         </w:rPr>
-        <w:t>42.4</w:t>
-      </w:r>
-      <w:r>
-        <w:rPr>
-          <w:rFonts w:ascii="Times New Roman" w:hAnsi="Times New Roman" w:cs="Times New Roman"/>
-          <w:bCs/>
-          <w:iCs/>
-          <w:sz w:val="28"/>
-          <w:szCs w:val="28"/>
-          <w:lang w:val="en-US"/>
+        <w:t>4</w:t>
+      </w:r>
+      <w:r>
+        <w:rPr>
+          <w:rFonts w:ascii="Times New Roman" w:hAnsi="Times New Roman" w:cs="Times New Roman"/>
+          <w:bCs/>
+          <w:iCs/>
+          <w:sz w:val="28"/>
+          <w:szCs w:val="28"/>
         </w:rPr>
         <w:t>6</w:t>
+      </w:r>
+      <w:r>
+        <w:rPr>
+          <w:rFonts w:ascii="Times New Roman" w:hAnsi="Times New Roman" w:cs="Times New Roman"/>
+          <w:bCs/>
+          <w:iCs/>
+          <w:sz w:val="28"/>
+          <w:szCs w:val="28"/>
+        </w:rPr>
+        <w:t>.4</w:t>
+      </w:r>
+      <w:r>
+        <w:rPr>
+          <w:rFonts w:ascii="Times New Roman" w:hAnsi="Times New Roman" w:cs="Times New Roman"/>
+          <w:bCs/>
+          <w:iCs/>
+          <w:sz w:val="28"/>
+          <w:szCs w:val="28"/>
+        </w:rPr>
+        <w:t>5</w:t>
       </w:r>
       <w:r>
         <w:rPr>
@@ -2966,7 +3153,6 @@
           <w:iCs/>
           <w:sz w:val="28"/>
           <w:szCs w:val="28"/>
-          <w:lang w:val="en-US"/>
         </w:rPr>
         <w:t>42.46</w:t>
       </w:r>
@@ -2999,17 +3185,17 @@
           <w:sz w:val="28"/>
           <w:szCs w:val="28"/>
         </w:rPr>
-        <w:t>8,7</w:t>
-      </w:r>
-      <w:r>
-        <w:rPr>
-          <w:rFonts w:ascii="Times New Roman" w:hAnsi="Times New Roman" w:cs="Times New Roman"/>
-          <w:bCs/>
-          <w:iCs/>
-          <w:sz w:val="28"/>
-          <w:szCs w:val="28"/>
-        </w:rPr>
-        <w:t>2</w:t>
+        <w:t>8,</w:t>
+      </w:r>
+      <w:r>
+        <w:rPr>
+          <w:rFonts w:ascii="Times New Roman" w:hAnsi="Times New Roman" w:cs="Times New Roman"/>
+          <w:bCs/>
+          <w:iCs/>
+          <w:sz w:val="28"/>
+          <w:szCs w:val="28"/>
+        </w:rPr>
+        <w:t>98</w:t>
       </w:r>
       <w:r>
         <w:rPr>
@@ -3085,14 +3271,14 @@
       </w:tblPr>
       <w:tblGrid>
         <w:gridCol w:w="1477"/>
-        <w:gridCol w:w="968"/>
-        <w:gridCol w:w="1001"/>
-        <w:gridCol w:w="979"/>
-        <w:gridCol w:w="995"/>
-        <w:gridCol w:w="970"/>
+        <w:gridCol w:w="959"/>
+        <w:gridCol w:w="1004"/>
         <w:gridCol w:w="981"/>
-        <w:gridCol w:w="979"/>
-        <w:gridCol w:w="995"/>
+        <w:gridCol w:w="999"/>
+        <w:gridCol w:w="961"/>
+        <w:gridCol w:w="984"/>
+        <w:gridCol w:w="981"/>
+        <w:gridCol w:w="999"/>
       </w:tblGrid>
       <w:tr>
         <w:tc>
@@ -3127,7 +3313,6 @@
                 <w:lang w:val="ru-RU"/>
               </w:rPr>
             </w:pPr>
-            <w:proofErr w:type="spellStart"/>
             <w:r>
               <w:rPr>
                 <w:rFonts w:ascii="Times New Roman" w:hAnsi="Times New Roman" w:cs="Times New Roman"/>
@@ -3135,17 +3320,7 @@
                 <w:szCs w:val="28"/>
                 <w:lang w:val="ru-RU"/>
               </w:rPr>
-              <w:t>Бетта</w:t>
-            </w:r>
-            <w:proofErr w:type="spellEnd"/>
-            <w:r>
-              <w:rPr>
-                <w:rFonts w:ascii="Times New Roman" w:hAnsi="Times New Roman" w:cs="Times New Roman"/>
-                <w:sz w:val="28"/>
-                <w:szCs w:val="28"/>
-                <w:lang w:val="ru-RU"/>
-              </w:rPr>
-              <w:t>-распределение</w:t>
+              <w:t>Бетта-распределение</w:t>
             </w:r>
           </w:p>
         </w:tc>
@@ -3237,10 +3412,10 @@
                   <v:path o:extrusionok="f" gradientshapeok="t" o:connecttype="rect"/>
                   <o:lock v:ext="edit" aspectratio="t"/>
                 </v:shapetype>
-                <v:shape id="_x0000_i1080" type="#_x0000_t75" style="width:18.8pt;height:15.05pt" o:ole="">
+                <v:shape id="_x0000_i1025" type="#_x0000_t75" style="width:18.8pt;height:15.05pt" o:ole="">
                   <v:imagedata r:id="rId6" o:title=""/>
                 </v:shape>
-                <o:OLEObject Type="Embed" ProgID="Equation.DSMT4" ShapeID="_x0000_i1080" DrawAspect="Content" ObjectID="_1647818963" r:id="rId7"/>
+                <o:OLEObject Type="Embed" ProgID="Equation.DSMT4" ShapeID="_x0000_i1025" DrawAspect="Content" ObjectID="_1647967093" r:id="rId7"/>
               </w:object>
             </w:r>
           </w:p>
@@ -3269,10 +3444,10 @@
                 <w:lang w:val="ru-RU"/>
               </w:rPr>
               <w:object w:dxaOrig="480" w:dyaOrig="300" w14:anchorId="2EA3D050">
-                <v:shape id="_x0000_i1081" type="#_x0000_t75" style="width:23.8pt;height:15.05pt" o:ole="">
+                <v:shape id="_x0000_i1026" type="#_x0000_t75" style="width:23.8pt;height:15.05pt" o:ole="">
                   <v:imagedata r:id="rId8" o:title=""/>
                 </v:shape>
-                <o:OLEObject Type="Embed" ProgID="Equation.DSMT4" ShapeID="_x0000_i1081" DrawAspect="Content" ObjectID="_1647818964" r:id="rId9"/>
+                <o:OLEObject Type="Embed" ProgID="Equation.DSMT4" ShapeID="_x0000_i1026" DrawAspect="Content" ObjectID="_1647967094" r:id="rId9"/>
               </w:object>
             </w:r>
           </w:p>
@@ -3301,10 +3476,10 @@
                 <w:lang w:val="ru-RU"/>
               </w:rPr>
               <w:object w:dxaOrig="460" w:dyaOrig="300" w14:anchorId="5D7B47BB">
-                <v:shape id="_x0000_i1082" type="#_x0000_t75" style="width:23.15pt;height:15.05pt" o:ole="">
+                <v:shape id="_x0000_i1027" type="#_x0000_t75" style="width:23.15pt;height:15.05pt" o:ole="">
                   <v:imagedata r:id="rId10" o:title=""/>
                 </v:shape>
-                <o:OLEObject Type="Embed" ProgID="Equation.DSMT4" ShapeID="_x0000_i1082" DrawAspect="Content" ObjectID="_1647818965" r:id="rId11"/>
+                <o:OLEObject Type="Embed" ProgID="Equation.DSMT4" ShapeID="_x0000_i1027" DrawAspect="Content" ObjectID="_1647967095" r:id="rId11"/>
               </w:object>
             </w:r>
           </w:p>
@@ -3333,10 +3508,10 @@
                 <w:lang w:val="ru-RU"/>
               </w:rPr>
               <w:object w:dxaOrig="540" w:dyaOrig="279" w14:anchorId="5D7BB363">
-                <v:shape id="_x0000_i1083" type="#_x0000_t75" style="width:26.9pt;height:14.4pt" o:ole="">
+                <v:shape id="_x0000_i1028" type="#_x0000_t75" style="width:26.9pt;height:14.4pt" o:ole="">
                   <v:imagedata r:id="rId12" o:title=""/>
                 </v:shape>
-                <o:OLEObject Type="Embed" ProgID="Equation.DSMT4" ShapeID="_x0000_i1083" DrawAspect="Content" ObjectID="_1647818966" r:id="rId13"/>
+                <o:OLEObject Type="Embed" ProgID="Equation.DSMT4" ShapeID="_x0000_i1028" DrawAspect="Content" ObjectID="_1647967096" r:id="rId13"/>
               </w:object>
             </w:r>
           </w:p>
@@ -3365,10 +3540,10 @@
                 <w:lang w:val="ru-RU"/>
               </w:rPr>
               <w:object w:dxaOrig="380" w:dyaOrig="300" w14:anchorId="6D9DD0BA">
-                <v:shape id="_x0000_i1084" type="#_x0000_t75" style="width:18.8pt;height:15.05pt" o:ole="">
+                <v:shape id="_x0000_i1029" type="#_x0000_t75" style="width:18.8pt;height:15.05pt" o:ole="">
                   <v:imagedata r:id="rId6" o:title=""/>
                 </v:shape>
-                <o:OLEObject Type="Embed" ProgID="Equation.DSMT4" ShapeID="_x0000_i1084" DrawAspect="Content" ObjectID="_1647818967" r:id="rId14"/>
+                <o:OLEObject Type="Embed" ProgID="Equation.DSMT4" ShapeID="_x0000_i1029" DrawAspect="Content" ObjectID="_1647967097" r:id="rId14"/>
               </w:object>
             </w:r>
           </w:p>
@@ -3397,10 +3572,10 @@
                 <w:lang w:val="ru-RU"/>
               </w:rPr>
               <w:object w:dxaOrig="480" w:dyaOrig="300" w14:anchorId="5A5D61C2">
-                <v:shape id="_x0000_i1085" type="#_x0000_t75" style="width:23.8pt;height:15.05pt" o:ole="">
+                <v:shape id="_x0000_i1030" type="#_x0000_t75" style="width:23.8pt;height:15.05pt" o:ole="">
                   <v:imagedata r:id="rId8" o:title=""/>
                 </v:shape>
-                <o:OLEObject Type="Embed" ProgID="Equation.DSMT4" ShapeID="_x0000_i1085" DrawAspect="Content" ObjectID="_1647818968" r:id="rId15"/>
+                <o:OLEObject Type="Embed" ProgID="Equation.DSMT4" ShapeID="_x0000_i1030" DrawAspect="Content" ObjectID="_1647967098" r:id="rId15"/>
               </w:object>
             </w:r>
           </w:p>
@@ -3429,10 +3604,10 @@
                 <w:lang w:val="ru-RU"/>
               </w:rPr>
               <w:object w:dxaOrig="460" w:dyaOrig="300" w14:anchorId="4B7C48C9">
-                <v:shape id="_x0000_i1086" type="#_x0000_t75" style="width:23.15pt;height:15.05pt" o:ole="">
+                <v:shape id="_x0000_i1031" type="#_x0000_t75" style="width:23.15pt;height:15.05pt" o:ole="">
                   <v:imagedata r:id="rId10" o:title=""/>
                 </v:shape>
-                <o:OLEObject Type="Embed" ProgID="Equation.DSMT4" ShapeID="_x0000_i1086" DrawAspect="Content" ObjectID="_1647818969" r:id="rId16"/>
+                <o:OLEObject Type="Embed" ProgID="Equation.DSMT4" ShapeID="_x0000_i1031" DrawAspect="Content" ObjectID="_1647967099" r:id="rId16"/>
               </w:object>
             </w:r>
           </w:p>
@@ -3461,10 +3636,10 @@
                 <w:lang w:val="ru-RU"/>
               </w:rPr>
               <w:object w:dxaOrig="540" w:dyaOrig="279" w14:anchorId="7A0123C7">
-                <v:shape id="_x0000_i1087" type="#_x0000_t75" style="width:26.9pt;height:14.4pt" o:ole="">
+                <v:shape id="_x0000_i1032" type="#_x0000_t75" style="width:26.9pt;height:14.4pt" o:ole="">
                   <v:imagedata r:id="rId12" o:title=""/>
                 </v:shape>
-                <o:OLEObject Type="Embed" ProgID="Equation.DSMT4" ShapeID="_x0000_i1087" DrawAspect="Content" ObjectID="_1647818970" r:id="rId17"/>
+                <o:OLEObject Type="Embed" ProgID="Equation.DSMT4" ShapeID="_x0000_i1032" DrawAspect="Content" ObjectID="_1647967100" r:id="rId17"/>
               </w:object>
             </w:r>
           </w:p>
@@ -3622,6 +3797,15 @@
               </w:rPr>
               <w:t>7</w:t>
             </w:r>
+            <w:r>
+              <w:rPr>
+                <w:rFonts w:ascii="Times New Roman" w:hAnsi="Times New Roman" w:cs="Times New Roman"/>
+                <w:sz w:val="28"/>
+                <w:szCs w:val="28"/>
+                <w:lang w:val="ru-RU"/>
+              </w:rPr>
+              <w:t>,5</w:t>
+            </w:r>
           </w:p>
         </w:tc>
         <w:tc>
@@ -3749,7 +3933,7 @@
                 <w:szCs w:val="28"/>
                 <w:lang w:val="ru-RU"/>
               </w:rPr>
-              <w:t>0.33</w:t>
+              <w:t>3</w:t>
             </w:r>
           </w:p>
         </w:tc>
@@ -3775,7 +3959,16 @@
                 <w:szCs w:val="28"/>
                 <w:lang w:val="ru-RU"/>
               </w:rPr>
-              <w:t>0.67</w:t>
+              <w:t>4,</w:t>
+            </w:r>
+            <w:r>
+              <w:rPr>
+                <w:rFonts w:ascii="Times New Roman" w:hAnsi="Times New Roman" w:cs="Times New Roman"/>
+                <w:sz w:val="28"/>
+                <w:szCs w:val="28"/>
+                <w:lang w:val="ru-RU"/>
+              </w:rPr>
+              <w:t>7</w:t>
             </w:r>
           </w:p>
         </w:tc>
@@ -3801,7 +3994,7 @@
                 <w:szCs w:val="28"/>
                 <w:lang w:val="ru-RU"/>
               </w:rPr>
-              <w:t>0.17</w:t>
+              <w:t>1</w:t>
             </w:r>
           </w:p>
         </w:tc>
@@ -3827,7 +4020,7 @@
                 <w:szCs w:val="28"/>
                 <w:lang w:val="ru-RU"/>
               </w:rPr>
-              <w:t>0.67</w:t>
+              <w:t>4</w:t>
             </w:r>
           </w:p>
         </w:tc>
@@ -3853,7 +4046,7 @@
                 <w:szCs w:val="28"/>
                 <w:lang w:val="ru-RU"/>
               </w:rPr>
-              <w:t>0.33</w:t>
+              <w:t>4,5</w:t>
             </w:r>
           </w:p>
         </w:tc>
@@ -3879,7 +4072,7 @@
                 <w:szCs w:val="28"/>
                 <w:lang w:val="ru-RU"/>
               </w:rPr>
-              <w:t>0.67</w:t>
+              <w:t>7</w:t>
             </w:r>
           </w:p>
         </w:tc>
@@ -3905,7 +4098,7 @@
                 <w:szCs w:val="28"/>
                 <w:lang w:val="ru-RU"/>
               </w:rPr>
-              <w:t>0.17</w:t>
+              <w:t>1,5</w:t>
             </w:r>
           </w:p>
         </w:tc>
@@ -3931,7 +4124,7 @@
                 <w:szCs w:val="28"/>
                 <w:lang w:val="ru-RU"/>
               </w:rPr>
-              <w:t>0.67</w:t>
+              <w:t>6</w:t>
             </w:r>
           </w:p>
         </w:tc>
@@ -4020,7 +4213,25 @@
                 <w:szCs w:val="28"/>
                 <w:lang w:val="ru-RU"/>
               </w:rPr>
-              <w:t>1384</w:t>
+              <w:t>13</w:t>
+            </w:r>
+            <w:r>
+              <w:rPr>
+                <w:rFonts w:ascii="Times New Roman" w:hAnsi="Times New Roman" w:cs="Times New Roman"/>
+                <w:sz w:val="28"/>
+                <w:szCs w:val="28"/>
+                <w:lang w:val="ru-RU"/>
+              </w:rPr>
+              <w:t>9</w:t>
+            </w:r>
+            <w:r>
+              <w:rPr>
+                <w:rFonts w:ascii="Times New Roman" w:hAnsi="Times New Roman" w:cs="Times New Roman"/>
+                <w:sz w:val="28"/>
+                <w:szCs w:val="28"/>
+                <w:lang w:val="ru-RU"/>
+              </w:rPr>
+              <w:t>4</w:t>
             </w:r>
           </w:p>
         </w:tc>
@@ -4040,7 +4251,6 @@
                 <w:lang w:val="ru-RU"/>
               </w:rPr>
             </w:pPr>
-            <w:proofErr w:type="gramStart"/>
             <w:r>
               <w:rPr>
                 <w:rFonts w:ascii="Times New Roman" w:hAnsi="Times New Roman" w:cs="Times New Roman"/>
@@ -4048,17 +4258,7 @@
                 <w:szCs w:val="28"/>
                 <w:lang w:val="ru-RU"/>
               </w:rPr>
-              <w:t>СКО(</w:t>
-            </w:r>
-            <w:proofErr w:type="gramEnd"/>
-            <w:r>
-              <w:rPr>
-                <w:rFonts w:ascii="Times New Roman" w:hAnsi="Times New Roman" w:cs="Times New Roman"/>
-                <w:sz w:val="28"/>
-                <w:szCs w:val="28"/>
-                <w:lang w:val="ru-RU"/>
-              </w:rPr>
-              <w:t>общ)</w:t>
+              <w:t>СКО(общ)</w:t>
             </w:r>
           </w:p>
         </w:tc>
@@ -4078,15 +4278,6 @@
                 <w:lang w:val="ru-RU"/>
               </w:rPr>
             </w:pPr>
-            <w:r>
-              <w:rPr>
-                <w:rFonts w:ascii="Times New Roman" w:hAnsi="Times New Roman" w:cs="Times New Roman"/>
-                <w:sz w:val="28"/>
-                <w:szCs w:val="28"/>
-                <w:lang w:val="ru-RU"/>
-              </w:rPr>
-              <w:t>8.74</w:t>
-            </w:r>
           </w:p>
         </w:tc>
         <w:tc>
@@ -4112,7 +4303,7 @@
                 <w:szCs w:val="28"/>
                 <w:lang w:val="ru-RU"/>
               </w:rPr>
-              <w:t>8.74</w:t>
+              <w:t>69,43</w:t>
             </w:r>
           </w:p>
         </w:tc>
@@ -4166,7 +4357,16 @@
                 <w:szCs w:val="28"/>
                 <w:lang w:val="ru-RU"/>
               </w:rPr>
-              <w:t>1237.48</w:t>
+              <w:t>1</w:t>
+            </w:r>
+            <w:r>
+              <w:rPr>
+                <w:rFonts w:ascii="Times New Roman" w:hAnsi="Times New Roman" w:cs="Times New Roman"/>
+                <w:sz w:val="28"/>
+                <w:szCs w:val="28"/>
+                <w:lang w:val="ru-RU"/>
+              </w:rPr>
+              <w:t>300</w:t>
             </w:r>
           </w:p>
         </w:tc>
@@ -4193,7 +4393,7 @@
                 <w:szCs w:val="28"/>
                 <w:lang w:val="ru-RU"/>
               </w:rPr>
-              <w:t>1401.48</w:t>
+              <w:t>1532,86</w:t>
             </w:r>
           </w:p>
         </w:tc>
@@ -4247,7 +4447,7 @@
                 <w:szCs w:val="28"/>
                 <w:lang w:val="ru-RU"/>
               </w:rPr>
-              <w:t>4949.92</w:t>
+              <w:t>5200</w:t>
             </w:r>
           </w:p>
         </w:tc>
@@ -4270,11 +4470,12 @@
             <w:r>
               <w:rPr>
                 <w:rFonts w:ascii="Times New Roman" w:hAnsi="Times New Roman" w:cs="Times New Roman"/>
-                <w:sz w:val="28"/>
-                <w:szCs w:val="28"/>
-                <w:lang w:val="ru-RU"/>
-              </w:rPr>
-              <w:t>5605.92</w:t>
+                <w:bCs/>
+                <w:iCs/>
+                <w:sz w:val="28"/>
+                <w:szCs w:val="28"/>
+              </w:rPr>
+              <w:t>6131,44</w:t>
             </w:r>
           </w:p>
         </w:tc>
@@ -4328,7 +4529,7 @@
                 <w:szCs w:val="28"/>
                 <w:lang w:val="ru-RU"/>
               </w:rPr>
-              <w:t>37.5</w:t>
+              <w:t>40</w:t>
             </w:r>
           </w:p>
         </w:tc>
@@ -4355,7 +4556,7 @@
                 <w:szCs w:val="28"/>
                 <w:lang w:val="ru-RU"/>
               </w:rPr>
-              <w:t>42.4</w:t>
+              <w:t>4</w:t>
             </w:r>
             <w:r>
               <w:rPr>
@@ -4365,6 +4566,24 @@
                 <w:lang w:val="ru-RU"/>
               </w:rPr>
               <w:t>6</w:t>
+            </w:r>
+            <w:r>
+              <w:rPr>
+                <w:rFonts w:ascii="Times New Roman" w:hAnsi="Times New Roman" w:cs="Times New Roman"/>
+                <w:sz w:val="28"/>
+                <w:szCs w:val="28"/>
+                <w:lang w:val="ru-RU"/>
+              </w:rPr>
+              <w:t>.4</w:t>
+            </w:r>
+            <w:r>
+              <w:rPr>
+                <w:rFonts w:ascii="Times New Roman" w:hAnsi="Times New Roman" w:cs="Times New Roman"/>
+                <w:sz w:val="28"/>
+                <w:szCs w:val="28"/>
+                <w:lang w:val="ru-RU"/>
+              </w:rPr>
+              <w:t>5</w:t>
             </w:r>
           </w:p>
         </w:tc>
@@ -4428,25 +4647,7 @@
           <w:sz w:val="28"/>
           <w:szCs w:val="28"/>
         </w:rPr>
-        <w:t xml:space="preserve">оценки, сделанные с помощью </w:t>
-      </w:r>
-      <w:proofErr w:type="spellStart"/>
-      <w:r>
-        <w:rPr>
-          <w:rFonts w:ascii="Times New Roman" w:hAnsi="Times New Roman" w:cs="Times New Roman"/>
-          <w:sz w:val="28"/>
-          <w:szCs w:val="28"/>
-        </w:rPr>
-        <w:t>бетта</w:t>
-      </w:r>
-      <w:proofErr w:type="spellEnd"/>
-      <w:r>
-        <w:rPr>
-          <w:rFonts w:ascii="Times New Roman" w:hAnsi="Times New Roman" w:cs="Times New Roman"/>
-          <w:sz w:val="28"/>
-          <w:szCs w:val="28"/>
-        </w:rPr>
-        <w:t>-распределения дают более оптимистичные результаты чем при использовании треугольного распределения.</w:t>
+        <w:t>оценки, сделанные с помощью бетта-распределения дают более оптимистичные результаты чем при использовании треугольного распределения.</w:t>
       </w:r>
     </w:p>
     <w:sectPr>

</xml_diff>